<commit_message>
add link to google slides
</commit_message>
<xml_diff>
--- a/Final Project.docx
+++ b/Final Project.docx
@@ -4,31 +4,36 @@
   <w:body>
     <w:p>
       <w:pPr>
-        <w:pStyle w:val="PlainText"/>
-        <w:rPr>
-          <w:rFonts w:ascii="Courier New" w:hAnsi="Courier New" w:cs="Courier New"/>
-        </w:rPr>
-      </w:pPr>
-      <w:r>
-        <w:rPr>
-          <w:rFonts w:ascii="Courier New" w:hAnsi="Courier New" w:cs="Courier New"/>
-        </w:rPr>
-        <w:t xml:space="preserve"># Meeting Saturday 8am -10am </w:t>
-      </w:r>
-    </w:p>
-    <w:p>
-      <w:pPr>
-        <w:pStyle w:val="PlainText"/>
-        <w:rPr>
-          <w:rFonts w:ascii="Courier New" w:hAnsi="Courier New" w:cs="Courier New"/>
-        </w:rPr>
-      </w:pPr>
-    </w:p>
-    <w:p>
-      <w:pPr>
-        <w:pStyle w:val="PlainText"/>
-        <w:rPr>
-          <w:rFonts w:ascii="Courier New" w:hAnsi="Courier New" w:cs="Courier New"/>
+        <w:rPr>
+          <w:rFonts w:ascii="Courier New" w:hAnsi="Courier New" w:cs="Courier New"/>
+          <w:sz w:val="21"/>
+          <w:szCs w:val="21"/>
+        </w:rPr>
+      </w:pPr>
+      <w:r>
+        <w:rPr>
+          <w:rFonts w:ascii="Courier New" w:hAnsi="Courier New" w:cs="Courier New"/>
+          <w:sz w:val="21"/>
+          <w:szCs w:val="21"/>
+        </w:rPr>
+        <w:t xml:space="preserve">## Meeting Saturday 8am -10am </w:t>
+      </w:r>
+    </w:p>
+    <w:p>
+      <w:pPr>
+        <w:rPr>
+          <w:rFonts w:ascii="Courier New" w:hAnsi="Courier New" w:cs="Courier New"/>
+          <w:sz w:val="21"/>
+          <w:szCs w:val="21"/>
+        </w:rPr>
+      </w:pPr>
+    </w:p>
+    <w:p>
+      <w:pPr>
+        <w:rPr>
+          <w:rFonts w:ascii="Courier New" w:hAnsi="Courier New" w:cs="Courier New"/>
+          <w:sz w:val="21"/>
+          <w:szCs w:val="21"/>
         </w:rPr>
       </w:pPr>
     </w:p>
@@ -63,45 +68,84 @@
           <w:sz w:val="21"/>
           <w:szCs w:val="21"/>
         </w:rPr>
-        <w:t># Selected topic and Why and Questions we hope answer</w:t>
-      </w:r>
-    </w:p>
-    <w:p>
-      <w:pPr>
-        <w:rPr>
-          <w:rFonts w:ascii="Courier New" w:hAnsi="Courier New" w:cs="Courier New"/>
-          <w:sz w:val="21"/>
-          <w:szCs w:val="21"/>
-        </w:rPr>
-      </w:pPr>
-      <w:r>
-        <w:rPr>
-          <w:rFonts w:ascii="Courier New" w:hAnsi="Courier New" w:cs="Courier New"/>
-          <w:sz w:val="21"/>
-          <w:szCs w:val="21"/>
-        </w:rPr>
-        <w:t xml:space="preserve"># Hypothesis:  Everyone has heard the tale about weird things happening during a full moon. The police, fire rescue, service operators and hospitals are speculated to see a spike in calls during a full moon phase. To accomplish this analysis during the four moon phases (New moon, First Quarter, third quarter, and full moon) we will look at the calls for service in Gainesville, Florida that went to the police and the fire rescue department between the years 2018 and 2021. There is some assumption that following March 2020 the calls to service may trend a bit differently due to the introduction of COVID-19. </w:t>
-      </w:r>
-    </w:p>
-    <w:p>
-      <w:pPr>
-        <w:pStyle w:val="ListParagraph"/>
-        <w:numPr>
-          <w:ilvl w:val="0"/>
-          <w:numId w:val="3"/>
-        </w:numPr>
-        <w:rPr>
-          <w:rFonts w:ascii="Courier New" w:hAnsi="Courier New" w:cs="Courier New"/>
-          <w:sz w:val="21"/>
-          <w:szCs w:val="21"/>
-        </w:rPr>
-      </w:pPr>
-      <w:r>
-        <w:rPr>
-          <w:rFonts w:ascii="Courier New" w:hAnsi="Courier New" w:cs="Courier New"/>
-          <w:sz w:val="21"/>
-          <w:szCs w:val="21"/>
-        </w:rPr>
+        <w:t>## Selected topic and Why and Questions we hope answer</w:t>
+      </w:r>
+    </w:p>
+    <w:p>
+      <w:pPr>
+        <w:rPr>
+          <w:rFonts w:ascii="Courier New" w:hAnsi="Courier New" w:cs="Courier New"/>
+          <w:sz w:val="21"/>
+          <w:szCs w:val="21"/>
+        </w:rPr>
+      </w:pPr>
+    </w:p>
+    <w:p>
+      <w:pPr>
+        <w:rPr>
+          <w:rFonts w:ascii="Courier New" w:hAnsi="Courier New" w:cs="Courier New"/>
+          <w:sz w:val="21"/>
+          <w:szCs w:val="21"/>
+        </w:rPr>
+      </w:pPr>
+      <w:r>
+        <w:rPr>
+          <w:rFonts w:ascii="Courier New" w:hAnsi="Courier New" w:cs="Courier New"/>
+          <w:sz w:val="21"/>
+          <w:szCs w:val="21"/>
+        </w:rPr>
+        <w:t xml:space="preserve"># Hypothesis: </w:t>
+      </w:r>
+    </w:p>
+    <w:p>
+      <w:pPr>
+        <w:rPr>
+          <w:rFonts w:ascii="Courier New" w:hAnsi="Courier New" w:cs="Courier New"/>
+          <w:sz w:val="21"/>
+          <w:szCs w:val="21"/>
+        </w:rPr>
+      </w:pPr>
+    </w:p>
+    <w:p>
+      <w:pPr>
+        <w:rPr>
+          <w:rFonts w:ascii="Courier New" w:hAnsi="Courier New" w:cs="Courier New"/>
+          <w:sz w:val="21"/>
+          <w:szCs w:val="21"/>
+        </w:rPr>
+      </w:pPr>
+      <w:r>
+        <w:rPr>
+          <w:rFonts w:ascii="Courier New" w:hAnsi="Courier New" w:cs="Courier New"/>
+          <w:sz w:val="21"/>
+          <w:szCs w:val="21"/>
+        </w:rPr>
+        <w:t xml:space="preserve">Everyone has heard the tale about weird things happening during a full moon. The police, fire rescue, service operators and hospitals are speculated to see a spike in calls during a full moon phase. To accomplish this analysis during the four moon phases (New moon, First Quarter, third quarter, and full moon) we will look at the calls for service in Gainesville, Florida that went to the police and the fire rescue department between the years 2018 and 2021. There is some assumption that following March 2020 the calls to service may trend a bit differently due to the introduction of COVID-19. </w:t>
+      </w:r>
+    </w:p>
+    <w:p>
+      <w:pPr>
+        <w:rPr>
+          <w:rFonts w:ascii="Courier New" w:hAnsi="Courier New" w:cs="Courier New"/>
+          <w:sz w:val="21"/>
+          <w:szCs w:val="21"/>
+        </w:rPr>
+      </w:pPr>
+      <w:r>
+        <w:rPr>
+          <w:rFonts w:ascii="Courier New" w:hAnsi="Courier New" w:cs="Courier New"/>
+          <w:sz w:val="21"/>
+          <w:szCs w:val="21"/>
+        </w:rPr>
+        <w:t>1.</w:t>
+      </w:r>
+      <w:r>
+        <w:rPr>
+          <w:rFonts w:ascii="Courier New" w:hAnsi="Courier New" w:cs="Courier New"/>
+          <w:sz w:val="21"/>
+          <w:szCs w:val="21"/>
+        </w:rPr>
+        <w:tab/>
         <w:t xml:space="preserve">Does the moon phase affect the calls for service? </w:t>
       </w:r>
     </w:p>
@@ -162,115 +206,302 @@
           <w:sz w:val="21"/>
           <w:szCs w:val="21"/>
         </w:rPr>
-        <w:t>Link to data</w:t>
-      </w:r>
-    </w:p>
-    <w:p>
-      <w:pPr>
-        <w:rPr>
-          <w:rFonts w:ascii="Courier New" w:hAnsi="Courier New" w:cs="Courier New"/>
-          <w:sz w:val="21"/>
-          <w:szCs w:val="21"/>
-        </w:rPr>
-      </w:pPr>
-      <w:r>
-        <w:rPr>
-          <w:rFonts w:ascii="Courier New" w:hAnsi="Courier New" w:cs="Courier New"/>
-          <w:sz w:val="21"/>
-          <w:szCs w:val="21"/>
-        </w:rPr>
-        <w:t>Link to data</w:t>
-      </w:r>
-    </w:p>
-    <w:p>
-      <w:pPr>
-        <w:rPr>
-          <w:rFonts w:ascii="Courier New" w:hAnsi="Courier New" w:cs="Courier New"/>
-          <w:sz w:val="21"/>
-          <w:szCs w:val="21"/>
-        </w:rPr>
-      </w:pPr>
-    </w:p>
-    <w:p>
-      <w:pPr>
-        <w:pStyle w:val="PlainText"/>
-        <w:rPr>
-          <w:rFonts w:ascii="Courier New" w:hAnsi="Courier New" w:cs="Courier New"/>
-        </w:rPr>
-      </w:pPr>
-      <w:r>
-        <w:rPr>
-          <w:rFonts w:ascii="Courier New" w:hAnsi="Courier New" w:cs="Courier New"/>
-        </w:rPr>
-        <w:t># Technologies Used:  possible dependencies and imports (Jacob)</w:t>
-      </w:r>
-    </w:p>
-    <w:p>
-      <w:pPr>
-        <w:pStyle w:val="PlainText"/>
-        <w:rPr>
-          <w:rFonts w:ascii="Courier New" w:hAnsi="Courier New" w:cs="Courier New"/>
-        </w:rPr>
-      </w:pPr>
-      <w:r>
-        <w:rPr>
-          <w:rFonts w:ascii="Courier New" w:hAnsi="Courier New" w:cs="Courier New"/>
+        <w:t xml:space="preserve">[Lunar </w:t>
+      </w:r>
+      <w:proofErr w:type="gramStart"/>
+      <w:r>
+        <w:rPr>
+          <w:rFonts w:ascii="Courier New" w:hAnsi="Courier New" w:cs="Courier New"/>
+          <w:sz w:val="21"/>
+          <w:szCs w:val="21"/>
+        </w:rPr>
+        <w:t>Calendar](</w:t>
+      </w:r>
+      <w:proofErr w:type="gramEnd"/>
+      <w:r>
+        <w:rPr>
+          <w:rFonts w:ascii="Courier New" w:hAnsi="Courier New" w:cs="Courier New"/>
+          <w:sz w:val="21"/>
+          <w:szCs w:val="21"/>
+        </w:rPr>
+        <w:t>timeanddate.com)</w:t>
+      </w:r>
+    </w:p>
+    <w:p>
+      <w:pPr>
+        <w:rPr>
+          <w:rFonts w:ascii="Courier New" w:hAnsi="Courier New" w:cs="Courier New"/>
+          <w:sz w:val="21"/>
+          <w:szCs w:val="21"/>
+        </w:rPr>
+      </w:pPr>
+      <w:r>
+        <w:rPr>
+          <w:rFonts w:ascii="Courier New" w:hAnsi="Courier New" w:cs="Courier New"/>
+          <w:sz w:val="21"/>
+          <w:szCs w:val="21"/>
+        </w:rPr>
+        <w:t>- website that we are using to link the date of unique incidents to the moon phases.</w:t>
+      </w:r>
+    </w:p>
+    <w:p>
+      <w:pPr>
+        <w:rPr>
+          <w:rFonts w:ascii="Courier New" w:hAnsi="Courier New" w:cs="Courier New"/>
+          <w:sz w:val="21"/>
+          <w:szCs w:val="21"/>
+        </w:rPr>
+      </w:pPr>
+    </w:p>
+    <w:p>
+      <w:pPr>
+        <w:rPr>
+          <w:rFonts w:ascii="Courier New" w:hAnsi="Courier New" w:cs="Courier New"/>
+          <w:sz w:val="21"/>
+          <w:szCs w:val="21"/>
+        </w:rPr>
+      </w:pPr>
+      <w:r>
+        <w:rPr>
+          <w:rFonts w:ascii="Courier New" w:hAnsi="Courier New" w:cs="Courier New"/>
+          <w:sz w:val="21"/>
+          <w:szCs w:val="21"/>
+        </w:rPr>
+        <w:t>[</w:t>
+      </w:r>
+      <w:proofErr w:type="spellStart"/>
+      <w:r>
+        <w:rPr>
+          <w:rFonts w:ascii="Courier New" w:hAnsi="Courier New" w:cs="Courier New"/>
+          <w:sz w:val="21"/>
+          <w:szCs w:val="21"/>
+        </w:rPr>
+        <w:t>Gainsville</w:t>
+      </w:r>
+      <w:proofErr w:type="spellEnd"/>
+      <w:r>
+        <w:rPr>
+          <w:rFonts w:ascii="Courier New" w:hAnsi="Courier New" w:cs="Courier New"/>
+          <w:sz w:val="21"/>
+          <w:szCs w:val="21"/>
+        </w:rPr>
+        <w:t xml:space="preserve"> </w:t>
+      </w:r>
+      <w:proofErr w:type="gramStart"/>
+      <w:r>
+        <w:rPr>
+          <w:rFonts w:ascii="Courier New" w:hAnsi="Courier New" w:cs="Courier New"/>
+          <w:sz w:val="21"/>
+          <w:szCs w:val="21"/>
+        </w:rPr>
+        <w:t>Crime](</w:t>
+      </w:r>
+      <w:proofErr w:type="gramEnd"/>
+      <w:r>
+        <w:rPr>
+          <w:rFonts w:ascii="Courier New" w:hAnsi="Courier New" w:cs="Courier New"/>
+          <w:sz w:val="21"/>
+          <w:szCs w:val="21"/>
+        </w:rPr>
+        <w:t>Gainesville_Crime.zip)</w:t>
+      </w:r>
+    </w:p>
+    <w:p>
+      <w:pPr>
+        <w:rPr>
+          <w:rFonts w:ascii="Courier New" w:hAnsi="Courier New" w:cs="Courier New"/>
+          <w:sz w:val="21"/>
+          <w:szCs w:val="21"/>
+        </w:rPr>
+      </w:pPr>
+      <w:r>
+        <w:rPr>
+          <w:rFonts w:ascii="Courier New" w:hAnsi="Courier New" w:cs="Courier New"/>
+          <w:sz w:val="21"/>
+          <w:szCs w:val="21"/>
+        </w:rPr>
+        <w:t>[</w:t>
+      </w:r>
+      <w:proofErr w:type="spellStart"/>
+      <w:r>
+        <w:rPr>
+          <w:rFonts w:ascii="Courier New" w:hAnsi="Courier New" w:cs="Courier New"/>
+          <w:sz w:val="21"/>
+          <w:szCs w:val="21"/>
+        </w:rPr>
+        <w:t>Gainsville</w:t>
+      </w:r>
+      <w:proofErr w:type="spellEnd"/>
+      <w:r>
+        <w:rPr>
+          <w:rFonts w:ascii="Courier New" w:hAnsi="Courier New" w:cs="Courier New"/>
+          <w:sz w:val="21"/>
+          <w:szCs w:val="21"/>
+        </w:rPr>
+        <w:t xml:space="preserve"> </w:t>
+      </w:r>
+      <w:proofErr w:type="spellStart"/>
+      <w:r>
+        <w:rPr>
+          <w:rFonts w:ascii="Courier New" w:hAnsi="Courier New" w:cs="Courier New"/>
+          <w:sz w:val="21"/>
+          <w:szCs w:val="21"/>
+        </w:rPr>
+        <w:t>Fire_</w:t>
+      </w:r>
+      <w:proofErr w:type="gramStart"/>
+      <w:r>
+        <w:rPr>
+          <w:rFonts w:ascii="Courier New" w:hAnsi="Courier New" w:cs="Courier New"/>
+          <w:sz w:val="21"/>
+          <w:szCs w:val="21"/>
+        </w:rPr>
+        <w:t>EMS</w:t>
+      </w:r>
+      <w:proofErr w:type="spellEnd"/>
+      <w:r>
+        <w:rPr>
+          <w:rFonts w:ascii="Courier New" w:hAnsi="Courier New" w:cs="Courier New"/>
+          <w:sz w:val="21"/>
+          <w:szCs w:val="21"/>
+        </w:rPr>
+        <w:t>](</w:t>
+      </w:r>
+      <w:proofErr w:type="gramEnd"/>
+      <w:r>
+        <w:rPr>
+          <w:rFonts w:ascii="Courier New" w:hAnsi="Courier New" w:cs="Courier New"/>
+          <w:sz w:val="21"/>
+          <w:szCs w:val="21"/>
+        </w:rPr>
+        <w:t>Gainesville_Fire_EMS.zip)</w:t>
+      </w:r>
+    </w:p>
+    <w:p>
+      <w:pPr>
+        <w:rPr>
+          <w:rFonts w:ascii="Courier New" w:hAnsi="Courier New" w:cs="Courier New"/>
+          <w:sz w:val="21"/>
+          <w:szCs w:val="21"/>
+        </w:rPr>
+      </w:pPr>
+      <w:r>
+        <w:rPr>
+          <w:rFonts w:ascii="Courier New" w:hAnsi="Courier New" w:cs="Courier New"/>
+          <w:sz w:val="21"/>
+          <w:szCs w:val="21"/>
+        </w:rPr>
+        <w:t>-  We took the raw data and imported them into df that focused on calls for service between 2018 and 2021.</w:t>
+      </w:r>
+    </w:p>
+    <w:p>
+      <w:pPr>
+        <w:rPr>
+          <w:rFonts w:ascii="Courier New" w:hAnsi="Courier New" w:cs="Courier New"/>
+          <w:sz w:val="21"/>
+          <w:szCs w:val="21"/>
+        </w:rPr>
+      </w:pPr>
+    </w:p>
+    <w:p>
+      <w:pPr>
+        <w:rPr>
+          <w:rFonts w:ascii="Courier New" w:hAnsi="Courier New" w:cs="Courier New"/>
+          <w:sz w:val="21"/>
+          <w:szCs w:val="21"/>
+        </w:rPr>
+      </w:pPr>
+      <w:r>
+        <w:rPr>
+          <w:rFonts w:ascii="Courier New" w:hAnsi="Courier New" w:cs="Courier New"/>
+          <w:sz w:val="21"/>
+          <w:szCs w:val="21"/>
+        </w:rPr>
+        <w:t xml:space="preserve"># Technologies Used:  possible dependencies and imports </w:t>
+      </w:r>
+    </w:p>
+    <w:p>
+      <w:pPr>
+        <w:rPr>
+          <w:rFonts w:ascii="Courier New" w:hAnsi="Courier New" w:cs="Courier New"/>
+          <w:sz w:val="21"/>
+          <w:szCs w:val="21"/>
+        </w:rPr>
+      </w:pPr>
+      <w:r>
+        <w:rPr>
+          <w:rFonts w:ascii="Courier New" w:hAnsi="Courier New" w:cs="Courier New"/>
+          <w:sz w:val="21"/>
+          <w:szCs w:val="21"/>
         </w:rPr>
         <w:t>- Microsoft Office CSV For Excel</w:t>
       </w:r>
     </w:p>
     <w:p>
       <w:pPr>
-        <w:pStyle w:val="PlainText"/>
-        <w:rPr>
-          <w:rFonts w:ascii="Courier New" w:hAnsi="Courier New" w:cs="Courier New"/>
-        </w:rPr>
-      </w:pPr>
-      <w:r>
-        <w:rPr>
-          <w:rFonts w:ascii="Courier New" w:hAnsi="Courier New" w:cs="Courier New"/>
+        <w:rPr>
+          <w:rFonts w:ascii="Courier New" w:hAnsi="Courier New" w:cs="Courier New"/>
+          <w:sz w:val="21"/>
+          <w:szCs w:val="21"/>
+        </w:rPr>
+      </w:pPr>
+      <w:r>
+        <w:rPr>
+          <w:rFonts w:ascii="Courier New" w:hAnsi="Courier New" w:cs="Courier New"/>
+          <w:sz w:val="21"/>
+          <w:szCs w:val="21"/>
         </w:rPr>
         <w:t>- Python</w:t>
       </w:r>
     </w:p>
     <w:p>
       <w:pPr>
-        <w:pStyle w:val="PlainText"/>
-        <w:rPr>
-          <w:rFonts w:ascii="Courier New" w:hAnsi="Courier New" w:cs="Courier New"/>
-        </w:rPr>
-      </w:pPr>
-      <w:r>
-        <w:rPr>
-          <w:rFonts w:ascii="Courier New" w:hAnsi="Courier New" w:cs="Courier New"/>
-        </w:rPr>
+        <w:rPr>
+          <w:rFonts w:ascii="Courier New" w:hAnsi="Courier New" w:cs="Courier New"/>
+          <w:sz w:val="21"/>
+          <w:szCs w:val="21"/>
+        </w:rPr>
+      </w:pPr>
+      <w:r>
+        <w:rPr>
+          <w:rFonts w:ascii="Courier New" w:hAnsi="Courier New" w:cs="Courier New"/>
+          <w:sz w:val="21"/>
+          <w:szCs w:val="21"/>
+        </w:rPr>
+        <w:lastRenderedPageBreak/>
         <w:t>- SQL</w:t>
       </w:r>
     </w:p>
     <w:p>
       <w:pPr>
-        <w:pStyle w:val="PlainText"/>
-        <w:rPr>
-          <w:rFonts w:ascii="Courier New" w:hAnsi="Courier New" w:cs="Courier New"/>
-        </w:rPr>
-      </w:pPr>
-      <w:r>
-        <w:rPr>
-          <w:rFonts w:ascii="Courier New" w:hAnsi="Courier New" w:cs="Courier New"/>
+        <w:rPr>
+          <w:rFonts w:ascii="Courier New" w:hAnsi="Courier New" w:cs="Courier New"/>
+          <w:sz w:val="21"/>
+          <w:szCs w:val="21"/>
+        </w:rPr>
+      </w:pPr>
+      <w:r>
+        <w:rPr>
+          <w:rFonts w:ascii="Courier New" w:hAnsi="Courier New" w:cs="Courier New"/>
+          <w:sz w:val="21"/>
+          <w:szCs w:val="21"/>
         </w:rPr>
         <w:t>- Postgres</w:t>
       </w:r>
     </w:p>
     <w:p>
       <w:pPr>
-        <w:pStyle w:val="PlainText"/>
-        <w:rPr>
-          <w:rFonts w:ascii="Courier New" w:hAnsi="Courier New" w:cs="Courier New"/>
-        </w:rPr>
-      </w:pPr>
-      <w:r>
-        <w:rPr>
-          <w:rFonts w:ascii="Courier New" w:hAnsi="Courier New" w:cs="Courier New"/>
+        <w:rPr>
+          <w:rFonts w:ascii="Courier New" w:hAnsi="Courier New" w:cs="Courier New"/>
+          <w:sz w:val="21"/>
+          <w:szCs w:val="21"/>
+        </w:rPr>
+      </w:pPr>
+      <w:r>
+        <w:rPr>
+          <w:rFonts w:ascii="Courier New" w:hAnsi="Courier New" w:cs="Courier New"/>
+          <w:sz w:val="21"/>
+          <w:szCs w:val="21"/>
         </w:rPr>
         <w:t xml:space="preserve">- </w:t>
       </w:r>
@@ -278,6 +509,8 @@
       <w:r>
         <w:rPr>
           <w:rFonts w:ascii="Courier New" w:hAnsi="Courier New" w:cs="Courier New"/>
+          <w:sz w:val="21"/>
+          <w:szCs w:val="21"/>
         </w:rPr>
         <w:t>Jupyter</w:t>
       </w:r>
@@ -285,62 +518,76 @@
       <w:r>
         <w:rPr>
           <w:rFonts w:ascii="Courier New" w:hAnsi="Courier New" w:cs="Courier New"/>
+          <w:sz w:val="21"/>
+          <w:szCs w:val="21"/>
         </w:rPr>
         <w:t xml:space="preserve"> Notebook</w:t>
       </w:r>
     </w:p>
     <w:p>
       <w:pPr>
-        <w:pStyle w:val="PlainText"/>
-        <w:rPr>
-          <w:rFonts w:ascii="Courier New" w:hAnsi="Courier New" w:cs="Courier New"/>
-        </w:rPr>
-      </w:pPr>
-      <w:r>
-        <w:rPr>
-          <w:rFonts w:ascii="Courier New" w:hAnsi="Courier New" w:cs="Courier New"/>
+        <w:rPr>
+          <w:rFonts w:ascii="Courier New" w:hAnsi="Courier New" w:cs="Courier New"/>
+          <w:sz w:val="21"/>
+          <w:szCs w:val="21"/>
+        </w:rPr>
+      </w:pPr>
+      <w:r>
+        <w:rPr>
+          <w:rFonts w:ascii="Courier New" w:hAnsi="Courier New" w:cs="Courier New"/>
+          <w:sz w:val="21"/>
+          <w:szCs w:val="21"/>
         </w:rPr>
         <w:t>- Pandas</w:t>
       </w:r>
     </w:p>
     <w:p>
       <w:pPr>
-        <w:pStyle w:val="PlainText"/>
-        <w:rPr>
-          <w:rFonts w:ascii="Courier New" w:hAnsi="Courier New" w:cs="Courier New"/>
-        </w:rPr>
-      </w:pPr>
-      <w:r>
-        <w:rPr>
-          <w:rFonts w:ascii="Courier New" w:hAnsi="Courier New" w:cs="Courier New"/>
+        <w:rPr>
+          <w:rFonts w:ascii="Courier New" w:hAnsi="Courier New" w:cs="Courier New"/>
+          <w:sz w:val="21"/>
+          <w:szCs w:val="21"/>
+        </w:rPr>
+      </w:pPr>
+      <w:r>
+        <w:rPr>
+          <w:rFonts w:ascii="Courier New" w:hAnsi="Courier New" w:cs="Courier New"/>
+          <w:sz w:val="21"/>
+          <w:szCs w:val="21"/>
         </w:rPr>
         <w:t>- Tableau</w:t>
       </w:r>
     </w:p>
     <w:p>
       <w:pPr>
-        <w:pStyle w:val="PlainText"/>
-        <w:rPr>
-          <w:rFonts w:ascii="Courier New" w:hAnsi="Courier New" w:cs="Courier New"/>
-        </w:rPr>
-      </w:pPr>
-      <w:r>
-        <w:rPr>
-          <w:rFonts w:ascii="Courier New" w:hAnsi="Courier New" w:cs="Courier New"/>
+        <w:rPr>
+          <w:rFonts w:ascii="Courier New" w:hAnsi="Courier New" w:cs="Courier New"/>
+          <w:sz w:val="21"/>
+          <w:szCs w:val="21"/>
+        </w:rPr>
+      </w:pPr>
+      <w:r>
+        <w:rPr>
+          <w:rFonts w:ascii="Courier New" w:hAnsi="Courier New" w:cs="Courier New"/>
+          <w:sz w:val="21"/>
+          <w:szCs w:val="21"/>
         </w:rPr>
         <w:t>- Machine Learning</w:t>
       </w:r>
     </w:p>
     <w:p>
       <w:pPr>
-        <w:pStyle w:val="PlainText"/>
-        <w:rPr>
-          <w:rFonts w:ascii="Courier New" w:hAnsi="Courier New" w:cs="Courier New"/>
-        </w:rPr>
-      </w:pPr>
-      <w:r>
-        <w:rPr>
-          <w:rFonts w:ascii="Courier New" w:hAnsi="Courier New" w:cs="Courier New"/>
+        <w:rPr>
+          <w:rFonts w:ascii="Courier New" w:hAnsi="Courier New" w:cs="Courier New"/>
+          <w:sz w:val="21"/>
+          <w:szCs w:val="21"/>
+        </w:rPr>
+      </w:pPr>
+      <w:r>
+        <w:rPr>
+          <w:rFonts w:ascii="Courier New" w:hAnsi="Courier New" w:cs="Courier New"/>
+          <w:sz w:val="21"/>
+          <w:szCs w:val="21"/>
         </w:rPr>
         <w:t>- Dashboard</w:t>
       </w:r>
@@ -368,7 +615,206 @@
           <w:sz w:val="21"/>
           <w:szCs w:val="21"/>
         </w:rPr>
-        <w:t>(</w:t>
+        <w:t># Preprocessing</w:t>
+      </w:r>
+    </w:p>
+    <w:p>
+      <w:pPr>
+        <w:rPr>
+          <w:rFonts w:ascii="Courier New" w:hAnsi="Courier New" w:cs="Courier New"/>
+          <w:sz w:val="21"/>
+          <w:szCs w:val="21"/>
+        </w:rPr>
+      </w:pPr>
+      <w:r>
+        <w:rPr>
+          <w:rFonts w:ascii="Courier New" w:hAnsi="Courier New" w:cs="Courier New"/>
+          <w:sz w:val="21"/>
+          <w:szCs w:val="21"/>
+        </w:rPr>
+        <w:t xml:space="preserve">Took data from the [Lunar </w:t>
+      </w:r>
+      <w:proofErr w:type="gramStart"/>
+      <w:r>
+        <w:rPr>
+          <w:rFonts w:ascii="Courier New" w:hAnsi="Courier New" w:cs="Courier New"/>
+          <w:sz w:val="21"/>
+          <w:szCs w:val="21"/>
+        </w:rPr>
+        <w:t>Calendar](</w:t>
+      </w:r>
+      <w:proofErr w:type="gramEnd"/>
+      <w:r>
+        <w:rPr>
+          <w:rFonts w:ascii="Courier New" w:hAnsi="Courier New" w:cs="Courier New"/>
+          <w:sz w:val="21"/>
+          <w:szCs w:val="21"/>
+        </w:rPr>
+        <w:t>timeanddate.com) and compiled them to an excel. We created a unique column for the year as this dataset didn’t have one. The year date and month were merged to create a date type column.  In addition, we removed the illumination column from the dataset as it was just a series or numbers with no known value.</w:t>
+      </w:r>
+    </w:p>
+    <w:p>
+      <w:pPr>
+        <w:rPr>
+          <w:rFonts w:ascii="Courier New" w:hAnsi="Courier New" w:cs="Courier New"/>
+          <w:sz w:val="21"/>
+          <w:szCs w:val="21"/>
+        </w:rPr>
+      </w:pPr>
+    </w:p>
+    <w:p>
+      <w:pPr>
+        <w:rPr>
+          <w:rFonts w:ascii="Courier New" w:hAnsi="Courier New" w:cs="Courier New"/>
+          <w:sz w:val="21"/>
+          <w:szCs w:val="21"/>
+        </w:rPr>
+      </w:pPr>
+      <w:r>
+        <w:rPr>
+          <w:rFonts w:ascii="Courier New" w:hAnsi="Courier New" w:cs="Courier New"/>
+          <w:sz w:val="21"/>
+          <w:szCs w:val="21"/>
+        </w:rPr>
+        <w:t xml:space="preserve">After identifying the unique incident types </w:t>
+      </w:r>
+      <w:proofErr w:type="gramStart"/>
+      <w:r>
+        <w:rPr>
+          <w:rFonts w:ascii="Courier New" w:hAnsi="Courier New" w:cs="Courier New"/>
+          <w:sz w:val="21"/>
+          <w:szCs w:val="21"/>
+        </w:rPr>
+        <w:t>we  got</w:t>
+      </w:r>
+      <w:proofErr w:type="gramEnd"/>
+      <w:r>
+        <w:rPr>
+          <w:rFonts w:ascii="Courier New" w:hAnsi="Courier New" w:cs="Courier New"/>
+          <w:sz w:val="21"/>
+          <w:szCs w:val="21"/>
+        </w:rPr>
+        <w:t xml:space="preserve"> rid of incidents that didn’t necessarily imply a crime occurred. </w:t>
+      </w:r>
+    </w:p>
+    <w:p>
+      <w:pPr>
+        <w:rPr>
+          <w:rFonts w:ascii="Courier New" w:hAnsi="Courier New" w:cs="Courier New"/>
+          <w:sz w:val="21"/>
+          <w:szCs w:val="21"/>
+        </w:rPr>
+      </w:pPr>
+      <w:r>
+        <w:rPr>
+          <w:rFonts w:ascii="Courier New" w:hAnsi="Courier New" w:cs="Courier New"/>
+          <w:sz w:val="21"/>
+          <w:szCs w:val="21"/>
+        </w:rPr>
+        <w:t xml:space="preserve">Unique incident types that were removed: </w:t>
+      </w:r>
+    </w:p>
+    <w:p>
+      <w:pPr>
+        <w:rPr>
+          <w:rFonts w:ascii="Courier New" w:hAnsi="Courier New" w:cs="Courier New"/>
+          <w:sz w:val="21"/>
+          <w:szCs w:val="21"/>
+        </w:rPr>
+      </w:pPr>
+      <w:r>
+        <w:rPr>
+          <w:rFonts w:ascii="Courier New" w:hAnsi="Courier New" w:cs="Courier New"/>
+          <w:sz w:val="21"/>
+          <w:szCs w:val="21"/>
+        </w:rPr>
+        <w:t xml:space="preserve">1. assist </w:t>
+      </w:r>
+      <w:proofErr w:type="gramStart"/>
+      <w:r>
+        <w:rPr>
+          <w:rFonts w:ascii="Courier New" w:hAnsi="Courier New" w:cs="Courier New"/>
+          <w:sz w:val="21"/>
+          <w:szCs w:val="21"/>
+        </w:rPr>
+        <w:t>other</w:t>
+      </w:r>
+      <w:proofErr w:type="gramEnd"/>
+      <w:r>
+        <w:rPr>
+          <w:rFonts w:ascii="Courier New" w:hAnsi="Courier New" w:cs="Courier New"/>
+          <w:sz w:val="21"/>
+          <w:szCs w:val="21"/>
+        </w:rPr>
+        <w:t xml:space="preserve"> agency, </w:t>
+      </w:r>
+    </w:p>
+    <w:p>
+      <w:pPr>
+        <w:rPr>
+          <w:rFonts w:ascii="Courier New" w:hAnsi="Courier New" w:cs="Courier New"/>
+          <w:sz w:val="21"/>
+          <w:szCs w:val="21"/>
+        </w:rPr>
+      </w:pPr>
+      <w:r>
+        <w:rPr>
+          <w:rFonts w:ascii="Courier New" w:hAnsi="Courier New" w:cs="Courier New"/>
+          <w:sz w:val="21"/>
+          <w:szCs w:val="21"/>
+        </w:rPr>
+        <w:t>2. assist citizen,</w:t>
+      </w:r>
+    </w:p>
+    <w:p>
+      <w:pPr>
+        <w:rPr>
+          <w:rFonts w:ascii="Courier New" w:hAnsi="Courier New" w:cs="Courier New"/>
+          <w:sz w:val="21"/>
+          <w:szCs w:val="21"/>
+        </w:rPr>
+      </w:pPr>
+      <w:r>
+        <w:rPr>
+          <w:rFonts w:ascii="Courier New" w:hAnsi="Courier New" w:cs="Courier New"/>
+          <w:sz w:val="21"/>
+          <w:szCs w:val="21"/>
+        </w:rPr>
+        <w:t>3. warrant arrest,</w:t>
+      </w:r>
+    </w:p>
+    <w:p>
+      <w:pPr>
+        <w:rPr>
+          <w:rFonts w:ascii="Courier New" w:hAnsi="Courier New" w:cs="Courier New"/>
+          <w:sz w:val="21"/>
+          <w:szCs w:val="21"/>
+        </w:rPr>
+      </w:pPr>
+      <w:r>
+        <w:rPr>
+          <w:rFonts w:ascii="Courier New" w:hAnsi="Courier New" w:cs="Courier New"/>
+          <w:sz w:val="21"/>
+          <w:szCs w:val="21"/>
+        </w:rPr>
+        <w:t>4. lost/stolen vehicle tag/ decal,</w:t>
+      </w:r>
+    </w:p>
+    <w:p>
+      <w:pPr>
+        <w:rPr>
+          <w:rFonts w:ascii="Courier New" w:hAnsi="Courier New" w:cs="Courier New"/>
+          <w:sz w:val="21"/>
+          <w:szCs w:val="21"/>
+        </w:rPr>
+      </w:pPr>
+      <w:r>
+        <w:rPr>
+          <w:rFonts w:ascii="Courier New" w:hAnsi="Courier New" w:cs="Courier New"/>
+          <w:sz w:val="21"/>
+          <w:szCs w:val="21"/>
+        </w:rPr>
+        <w:t xml:space="preserve">5. </w:t>
       </w:r>
       <w:proofErr w:type="spellStart"/>
       <w:r>
@@ -377,7 +823,7 @@
           <w:sz w:val="21"/>
           <w:szCs w:val="21"/>
         </w:rPr>
-        <w:t>sheri</w:t>
+        <w:t>dcf</w:t>
       </w:r>
       <w:proofErr w:type="spellEnd"/>
       <w:r>
@@ -386,33 +832,206 @@
           <w:sz w:val="21"/>
           <w:szCs w:val="21"/>
         </w:rPr>
-        <w:t>) Took data from the (link website) and compiled them to an excel. We created a unique column for the year as this dataset didn’t have one. The year date and month were merged to create a date type column.  In addition, we removed the illumination column from the dataset as it was just a series or numbers with no known value.</w:t>
-      </w:r>
-    </w:p>
-    <w:p>
-      <w:pPr>
-        <w:rPr>
-          <w:rFonts w:ascii="Courier New" w:hAnsi="Courier New" w:cs="Courier New"/>
-          <w:sz w:val="21"/>
-          <w:szCs w:val="21"/>
-        </w:rPr>
-      </w:pPr>
-    </w:p>
-    <w:p>
-      <w:pPr>
-        <w:rPr>
-          <w:rFonts w:ascii="Courier New" w:hAnsi="Courier New" w:cs="Courier New"/>
-          <w:sz w:val="21"/>
-          <w:szCs w:val="21"/>
-        </w:rPr>
-      </w:pPr>
-      <w:r>
-        <w:rPr>
-          <w:rFonts w:ascii="Courier New" w:hAnsi="Courier New" w:cs="Courier New"/>
-          <w:sz w:val="21"/>
-          <w:szCs w:val="21"/>
-        </w:rPr>
-        <w:t xml:space="preserve">After identifying the unique incident types </w:t>
+        <w:t xml:space="preserve"> investigation,</w:t>
+      </w:r>
+    </w:p>
+    <w:p>
+      <w:pPr>
+        <w:rPr>
+          <w:rFonts w:ascii="Courier New" w:hAnsi="Courier New" w:cs="Courier New"/>
+          <w:sz w:val="21"/>
+          <w:szCs w:val="21"/>
+        </w:rPr>
+      </w:pPr>
+      <w:r>
+        <w:rPr>
+          <w:rFonts w:ascii="Courier New" w:hAnsi="Courier New" w:cs="Courier New"/>
+          <w:sz w:val="21"/>
+          <w:szCs w:val="21"/>
+        </w:rPr>
+        <w:t xml:space="preserve">6.  drug </w:t>
+      </w:r>
+      <w:proofErr w:type="spellStart"/>
+      <w:r>
+        <w:rPr>
+          <w:rFonts w:ascii="Courier New" w:hAnsi="Courier New" w:cs="Courier New"/>
+          <w:sz w:val="21"/>
+          <w:szCs w:val="21"/>
+        </w:rPr>
+        <w:t>poss</w:t>
+      </w:r>
+      <w:proofErr w:type="spellEnd"/>
+      <w:r>
+        <w:rPr>
+          <w:rFonts w:ascii="Courier New" w:hAnsi="Courier New" w:cs="Courier New"/>
+          <w:sz w:val="21"/>
+          <w:szCs w:val="21"/>
+        </w:rPr>
+        <w:t xml:space="preserve"> of controlled substance, </w:t>
+      </w:r>
+    </w:p>
+    <w:p>
+      <w:pPr>
+        <w:rPr>
+          <w:rFonts w:ascii="Courier New" w:hAnsi="Courier New" w:cs="Courier New"/>
+          <w:sz w:val="21"/>
+          <w:szCs w:val="21"/>
+        </w:rPr>
+      </w:pPr>
+      <w:r>
+        <w:rPr>
+          <w:rFonts w:ascii="Courier New" w:hAnsi="Courier New" w:cs="Courier New"/>
+          <w:sz w:val="21"/>
+          <w:szCs w:val="21"/>
+        </w:rPr>
+        <w:t>7.  information,</w:t>
+      </w:r>
+    </w:p>
+    <w:p>
+      <w:pPr>
+        <w:rPr>
+          <w:rFonts w:ascii="Courier New" w:hAnsi="Courier New" w:cs="Courier New"/>
+          <w:sz w:val="21"/>
+          <w:szCs w:val="21"/>
+        </w:rPr>
+      </w:pPr>
+      <w:r>
+        <w:rPr>
+          <w:rFonts w:ascii="Courier New" w:hAnsi="Courier New" w:cs="Courier New"/>
+          <w:sz w:val="21"/>
+          <w:szCs w:val="21"/>
+        </w:rPr>
+        <w:t xml:space="preserve">8. found contraband, </w:t>
+      </w:r>
+    </w:p>
+    <w:p>
+      <w:pPr>
+        <w:rPr>
+          <w:rFonts w:ascii="Courier New" w:hAnsi="Courier New" w:cs="Courier New"/>
+          <w:sz w:val="21"/>
+          <w:szCs w:val="21"/>
+        </w:rPr>
+      </w:pPr>
+      <w:r>
+        <w:rPr>
+          <w:rFonts w:ascii="Courier New" w:hAnsi="Courier New" w:cs="Courier New"/>
+          <w:sz w:val="21"/>
+          <w:szCs w:val="21"/>
+        </w:rPr>
+        <w:t xml:space="preserve">9.  tow report </w:t>
+      </w:r>
+    </w:p>
+    <w:p>
+      <w:pPr>
+        <w:rPr>
+          <w:rFonts w:ascii="Courier New" w:hAnsi="Courier New" w:cs="Courier New"/>
+          <w:sz w:val="21"/>
+          <w:szCs w:val="21"/>
+        </w:rPr>
+      </w:pPr>
+      <w:r>
+        <w:rPr>
+          <w:rFonts w:ascii="Courier New" w:hAnsi="Courier New" w:cs="Courier New"/>
+          <w:sz w:val="21"/>
+          <w:szCs w:val="21"/>
+        </w:rPr>
+        <w:t xml:space="preserve">10.  recovered stolen </w:t>
+      </w:r>
+      <w:proofErr w:type="spellStart"/>
+      <w:r>
+        <w:rPr>
+          <w:rFonts w:ascii="Courier New" w:hAnsi="Courier New" w:cs="Courier New"/>
+          <w:sz w:val="21"/>
+          <w:szCs w:val="21"/>
+        </w:rPr>
+        <w:t>veh</w:t>
+      </w:r>
+      <w:proofErr w:type="spellEnd"/>
+      <w:r>
+        <w:rPr>
+          <w:rFonts w:ascii="Courier New" w:hAnsi="Courier New" w:cs="Courier New"/>
+          <w:sz w:val="21"/>
+          <w:szCs w:val="21"/>
+        </w:rPr>
+        <w:t xml:space="preserve">, </w:t>
+      </w:r>
+    </w:p>
+    <w:p>
+      <w:pPr>
+        <w:rPr>
+          <w:rFonts w:ascii="Courier New" w:hAnsi="Courier New" w:cs="Courier New"/>
+          <w:sz w:val="21"/>
+          <w:szCs w:val="21"/>
+        </w:rPr>
+      </w:pPr>
+      <w:r>
+        <w:rPr>
+          <w:rFonts w:ascii="Courier New" w:hAnsi="Courier New" w:cs="Courier New"/>
+          <w:sz w:val="21"/>
+          <w:szCs w:val="21"/>
+        </w:rPr>
+        <w:t>11. stalking (simple),</w:t>
+      </w:r>
+    </w:p>
+    <w:p>
+      <w:pPr>
+        <w:rPr>
+          <w:rFonts w:ascii="Courier New" w:hAnsi="Courier New" w:cs="Courier New"/>
+          <w:sz w:val="21"/>
+          <w:szCs w:val="21"/>
+        </w:rPr>
+      </w:pPr>
+      <w:r>
+        <w:rPr>
+          <w:rFonts w:ascii="Courier New" w:hAnsi="Courier New" w:cs="Courier New"/>
+          <w:sz w:val="21"/>
+          <w:szCs w:val="21"/>
+        </w:rPr>
+        <w:t>12. found-returned,</w:t>
+      </w:r>
+    </w:p>
+    <w:p>
+      <w:pPr>
+        <w:rPr>
+          <w:rFonts w:ascii="Courier New" w:hAnsi="Courier New" w:cs="Courier New"/>
+          <w:sz w:val="21"/>
+          <w:szCs w:val="21"/>
+        </w:rPr>
+      </w:pPr>
+      <w:r>
+        <w:rPr>
+          <w:rFonts w:ascii="Courier New" w:hAnsi="Courier New" w:cs="Courier New"/>
+          <w:sz w:val="21"/>
+          <w:szCs w:val="21"/>
+        </w:rPr>
+        <w:t>13. seize tag</w:t>
+      </w:r>
+    </w:p>
+    <w:p>
+      <w:pPr>
+        <w:rPr>
+          <w:rFonts w:ascii="Courier New" w:hAnsi="Courier New" w:cs="Courier New"/>
+          <w:sz w:val="21"/>
+          <w:szCs w:val="21"/>
+        </w:rPr>
+      </w:pPr>
+    </w:p>
+    <w:p>
+      <w:pPr>
+        <w:rPr>
+          <w:rFonts w:ascii="Courier New" w:hAnsi="Courier New" w:cs="Courier New"/>
+          <w:sz w:val="21"/>
+          <w:szCs w:val="21"/>
+        </w:rPr>
+      </w:pPr>
+      <w:r>
+        <w:rPr>
+          <w:rFonts w:ascii="Courier New" w:hAnsi="Courier New" w:cs="Courier New"/>
+          <w:sz w:val="21"/>
+          <w:szCs w:val="21"/>
+        </w:rPr>
+        <w:lastRenderedPageBreak/>
+        <w:t xml:space="preserve">With the remaining unique incident </w:t>
       </w:r>
       <w:proofErr w:type="gramStart"/>
       <w:r>
@@ -421,7 +1040,7 @@
           <w:sz w:val="21"/>
           <w:szCs w:val="21"/>
         </w:rPr>
-        <w:t>we  got</w:t>
+        <w:t>types</w:t>
       </w:r>
       <w:proofErr w:type="gramEnd"/>
       <w:r>
@@ -430,42 +1049,255 @@
           <w:sz w:val="21"/>
           <w:szCs w:val="21"/>
         </w:rPr>
-        <w:t xml:space="preserve"> rid of incidents that didn’t necessarily imply a crime occurred. </w:t>
-      </w:r>
-    </w:p>
-    <w:p>
-      <w:pPr>
-        <w:rPr>
-          <w:rFonts w:ascii="Courier New" w:hAnsi="Courier New" w:cs="Courier New"/>
-          <w:sz w:val="21"/>
-          <w:szCs w:val="21"/>
-        </w:rPr>
-      </w:pPr>
-      <w:r>
-        <w:rPr>
-          <w:rFonts w:ascii="Courier New" w:hAnsi="Courier New" w:cs="Courier New"/>
-          <w:sz w:val="21"/>
-          <w:szCs w:val="21"/>
-        </w:rPr>
-        <w:lastRenderedPageBreak/>
-        <w:t xml:space="preserve">Unique incident types that were removed: </w:t>
-      </w:r>
-    </w:p>
-    <w:p>
-      <w:pPr>
-        <w:rPr>
-          <w:rFonts w:ascii="Courier New" w:hAnsi="Courier New" w:cs="Courier New"/>
-          <w:sz w:val="21"/>
-          <w:szCs w:val="21"/>
-        </w:rPr>
-      </w:pPr>
-      <w:r>
-        <w:rPr>
-          <w:rFonts w:ascii="Courier New" w:hAnsi="Courier New" w:cs="Courier New"/>
-          <w:sz w:val="21"/>
-          <w:szCs w:val="21"/>
-        </w:rPr>
-        <w:t xml:space="preserve">0 assist </w:t>
+        <w:t xml:space="preserve"> we decided to group them into the following categories: </w:t>
+      </w:r>
+    </w:p>
+    <w:p>
+      <w:pPr>
+        <w:rPr>
+          <w:rFonts w:ascii="Courier New" w:hAnsi="Courier New" w:cs="Courier New"/>
+          <w:sz w:val="21"/>
+          <w:szCs w:val="21"/>
+        </w:rPr>
+      </w:pPr>
+    </w:p>
+    <w:p>
+      <w:pPr>
+        <w:rPr>
+          <w:rFonts w:ascii="Courier New" w:hAnsi="Courier New" w:cs="Courier New"/>
+          <w:sz w:val="21"/>
+          <w:szCs w:val="21"/>
+        </w:rPr>
+      </w:pPr>
+      <w:r>
+        <w:rPr>
+          <w:rFonts w:ascii="Courier New" w:hAnsi="Courier New" w:cs="Courier New"/>
+          <w:sz w:val="21"/>
+          <w:szCs w:val="21"/>
+        </w:rPr>
+        <w:t xml:space="preserve">**Crime types** </w:t>
+      </w:r>
+    </w:p>
+    <w:p>
+      <w:pPr>
+        <w:rPr>
+          <w:rFonts w:ascii="Courier New" w:hAnsi="Courier New" w:cs="Courier New"/>
+          <w:sz w:val="21"/>
+          <w:szCs w:val="21"/>
+        </w:rPr>
+      </w:pPr>
+      <w:r>
+        <w:rPr>
+          <w:rFonts w:ascii="Courier New" w:hAnsi="Courier New" w:cs="Courier New"/>
+          <w:sz w:val="21"/>
+          <w:szCs w:val="21"/>
+        </w:rPr>
+        <w:t xml:space="preserve">- Drug </w:t>
+      </w:r>
+    </w:p>
+    <w:p>
+      <w:pPr>
+        <w:rPr>
+          <w:rFonts w:ascii="Courier New" w:hAnsi="Courier New" w:cs="Courier New"/>
+          <w:sz w:val="21"/>
+          <w:szCs w:val="21"/>
+        </w:rPr>
+      </w:pPr>
+      <w:r>
+        <w:rPr>
+          <w:rFonts w:ascii="Courier New" w:hAnsi="Courier New" w:cs="Courier New"/>
+          <w:sz w:val="21"/>
+          <w:szCs w:val="21"/>
+        </w:rPr>
+        <w:t>- Alcohol</w:t>
+      </w:r>
+    </w:p>
+    <w:p>
+      <w:pPr>
+        <w:rPr>
+          <w:rFonts w:ascii="Courier New" w:hAnsi="Courier New" w:cs="Courier New"/>
+          <w:sz w:val="21"/>
+          <w:szCs w:val="21"/>
+        </w:rPr>
+      </w:pPr>
+      <w:r>
+        <w:rPr>
+          <w:rFonts w:ascii="Courier New" w:hAnsi="Courier New" w:cs="Courier New"/>
+          <w:sz w:val="21"/>
+          <w:szCs w:val="21"/>
+        </w:rPr>
+        <w:t>- Assault</w:t>
+      </w:r>
+    </w:p>
+    <w:p>
+      <w:pPr>
+        <w:rPr>
+          <w:rFonts w:ascii="Courier New" w:hAnsi="Courier New" w:cs="Courier New"/>
+          <w:sz w:val="21"/>
+          <w:szCs w:val="21"/>
+        </w:rPr>
+      </w:pPr>
+      <w:r>
+        <w:rPr>
+          <w:rFonts w:ascii="Courier New" w:hAnsi="Courier New" w:cs="Courier New"/>
+          <w:sz w:val="21"/>
+          <w:szCs w:val="21"/>
+        </w:rPr>
+        <w:t>- Battery</w:t>
+      </w:r>
+    </w:p>
+    <w:p>
+      <w:pPr>
+        <w:rPr>
+          <w:rFonts w:ascii="Courier New" w:hAnsi="Courier New" w:cs="Courier New"/>
+          <w:sz w:val="21"/>
+          <w:szCs w:val="21"/>
+        </w:rPr>
+      </w:pPr>
+      <w:r>
+        <w:rPr>
+          <w:rFonts w:ascii="Courier New" w:hAnsi="Courier New" w:cs="Courier New"/>
+          <w:sz w:val="21"/>
+          <w:szCs w:val="21"/>
+        </w:rPr>
+        <w:t>- Fraud</w:t>
+      </w:r>
+    </w:p>
+    <w:p>
+      <w:pPr>
+        <w:rPr>
+          <w:rFonts w:ascii="Courier New" w:hAnsi="Courier New" w:cs="Courier New"/>
+          <w:sz w:val="21"/>
+          <w:szCs w:val="21"/>
+        </w:rPr>
+      </w:pPr>
+      <w:r>
+        <w:rPr>
+          <w:rFonts w:ascii="Courier New" w:hAnsi="Courier New" w:cs="Courier New"/>
+          <w:sz w:val="21"/>
+          <w:szCs w:val="21"/>
+        </w:rPr>
+        <w:t>- Homicide</w:t>
+      </w:r>
+    </w:p>
+    <w:p>
+      <w:pPr>
+        <w:rPr>
+          <w:rFonts w:ascii="Courier New" w:hAnsi="Courier New" w:cs="Courier New"/>
+          <w:sz w:val="21"/>
+          <w:szCs w:val="21"/>
+        </w:rPr>
+      </w:pPr>
+      <w:r>
+        <w:rPr>
+          <w:rFonts w:ascii="Courier New" w:hAnsi="Courier New" w:cs="Courier New"/>
+          <w:sz w:val="21"/>
+          <w:szCs w:val="21"/>
+        </w:rPr>
+        <w:t>- Theft</w:t>
+      </w:r>
+    </w:p>
+    <w:p>
+      <w:pPr>
+        <w:rPr>
+          <w:rFonts w:ascii="Courier New" w:hAnsi="Courier New" w:cs="Courier New"/>
+          <w:sz w:val="21"/>
+          <w:szCs w:val="21"/>
+        </w:rPr>
+      </w:pPr>
+      <w:r>
+        <w:rPr>
+          <w:rFonts w:ascii="Courier New" w:hAnsi="Courier New" w:cs="Courier New"/>
+          <w:sz w:val="21"/>
+          <w:szCs w:val="21"/>
+        </w:rPr>
+        <w:t>- Suicide</w:t>
+      </w:r>
+    </w:p>
+    <w:p>
+      <w:pPr>
+        <w:rPr>
+          <w:rFonts w:ascii="Courier New" w:hAnsi="Courier New" w:cs="Courier New"/>
+          <w:sz w:val="21"/>
+          <w:szCs w:val="21"/>
+        </w:rPr>
+      </w:pPr>
+      <w:r>
+        <w:rPr>
+          <w:rFonts w:ascii="Courier New" w:hAnsi="Courier New" w:cs="Courier New"/>
+          <w:sz w:val="21"/>
+          <w:szCs w:val="21"/>
+        </w:rPr>
+        <w:t>- Other</w:t>
+      </w:r>
+    </w:p>
+    <w:p>
+      <w:pPr>
+        <w:rPr>
+          <w:rFonts w:ascii="Courier New" w:hAnsi="Courier New" w:cs="Courier New"/>
+          <w:sz w:val="21"/>
+          <w:szCs w:val="21"/>
+        </w:rPr>
+      </w:pPr>
+    </w:p>
+    <w:p>
+      <w:pPr>
+        <w:rPr>
+          <w:rFonts w:ascii="Courier New" w:hAnsi="Courier New" w:cs="Courier New"/>
+          <w:sz w:val="21"/>
+          <w:szCs w:val="21"/>
+        </w:rPr>
+      </w:pPr>
+      <w:r>
+        <w:rPr>
+          <w:rFonts w:ascii="Courier New" w:hAnsi="Courier New" w:cs="Courier New"/>
+          <w:sz w:val="21"/>
+          <w:szCs w:val="21"/>
+        </w:rPr>
+        <w:t>Mockup ML: an idea of the possible algorithms to create this automation</w:t>
+      </w:r>
+    </w:p>
+    <w:p>
+      <w:pPr>
+        <w:rPr>
+          <w:rFonts w:ascii="Courier New" w:hAnsi="Courier New" w:cs="Courier New"/>
+          <w:sz w:val="21"/>
+          <w:szCs w:val="21"/>
+        </w:rPr>
+      </w:pPr>
+    </w:p>
+    <w:p>
+      <w:pPr>
+        <w:rPr>
+          <w:rFonts w:ascii="Courier New" w:hAnsi="Courier New" w:cs="Courier New"/>
+          <w:sz w:val="21"/>
+          <w:szCs w:val="21"/>
+        </w:rPr>
+      </w:pPr>
+      <w:r>
+        <w:rPr>
+          <w:rFonts w:ascii="Courier New" w:hAnsi="Courier New" w:cs="Courier New"/>
+          <w:sz w:val="21"/>
+          <w:szCs w:val="21"/>
+        </w:rPr>
+        <w:t xml:space="preserve">OTHER NOTES: </w:t>
+      </w:r>
+    </w:p>
+    <w:p>
+      <w:pPr>
+        <w:rPr>
+          <w:rFonts w:ascii="Courier New" w:hAnsi="Courier New" w:cs="Courier New"/>
+          <w:sz w:val="21"/>
+          <w:szCs w:val="21"/>
+        </w:rPr>
+      </w:pPr>
+      <w:r>
+        <w:rPr>
+          <w:rFonts w:ascii="Courier New" w:hAnsi="Courier New" w:cs="Courier New"/>
+          <w:sz w:val="21"/>
+          <w:szCs w:val="21"/>
+        </w:rPr>
+        <w:t xml:space="preserve">Finding if there is a strong relationship between the models.  The strength of the correlation then allows us to make an easier link for causation. Why might these things be correlated.  Machine learning is all predictive and doesn’t </w:t>
       </w:r>
       <w:proofErr w:type="gramStart"/>
       <w:r>
@@ -474,7 +1306,7 @@
           <w:sz w:val="21"/>
           <w:szCs w:val="21"/>
         </w:rPr>
-        <w:t>other</w:t>
+        <w:t>actually understand</w:t>
       </w:r>
       <w:proofErr w:type="gramEnd"/>
       <w:r>
@@ -483,427 +1315,6 @@
           <w:sz w:val="21"/>
           <w:szCs w:val="21"/>
         </w:rPr>
-        <w:t xml:space="preserve"> agency, </w:t>
-      </w:r>
-    </w:p>
-    <w:p>
-      <w:pPr>
-        <w:rPr>
-          <w:rFonts w:ascii="Courier New" w:hAnsi="Courier New" w:cs="Courier New"/>
-          <w:sz w:val="21"/>
-          <w:szCs w:val="21"/>
-        </w:rPr>
-      </w:pPr>
-      <w:r>
-        <w:rPr>
-          <w:rFonts w:ascii="Courier New" w:hAnsi="Courier New" w:cs="Courier New"/>
-          <w:sz w:val="21"/>
-          <w:szCs w:val="21"/>
-        </w:rPr>
-        <w:t xml:space="preserve">2 assist </w:t>
-      </w:r>
-      <w:proofErr w:type="gramStart"/>
-      <w:r>
-        <w:rPr>
-          <w:rFonts w:ascii="Courier New" w:hAnsi="Courier New" w:cs="Courier New"/>
-          <w:sz w:val="21"/>
-          <w:szCs w:val="21"/>
-        </w:rPr>
-        <w:t>citizen</w:t>
-      </w:r>
-      <w:proofErr w:type="gramEnd"/>
-      <w:r>
-        <w:rPr>
-          <w:rFonts w:ascii="Courier New" w:hAnsi="Courier New" w:cs="Courier New"/>
-          <w:sz w:val="21"/>
-          <w:szCs w:val="21"/>
-        </w:rPr>
-        <w:t>,</w:t>
-      </w:r>
-    </w:p>
-    <w:p>
-      <w:pPr>
-        <w:rPr>
-          <w:rFonts w:ascii="Courier New" w:hAnsi="Courier New" w:cs="Courier New"/>
-          <w:sz w:val="21"/>
-          <w:szCs w:val="21"/>
-        </w:rPr>
-      </w:pPr>
-      <w:r>
-        <w:rPr>
-          <w:rFonts w:ascii="Courier New" w:hAnsi="Courier New" w:cs="Courier New"/>
-          <w:sz w:val="21"/>
-          <w:szCs w:val="21"/>
-        </w:rPr>
-        <w:t>3 warrant arrest,</w:t>
-      </w:r>
-    </w:p>
-    <w:p>
-      <w:pPr>
-        <w:rPr>
-          <w:rFonts w:ascii="Courier New" w:hAnsi="Courier New" w:cs="Courier New"/>
-          <w:sz w:val="21"/>
-          <w:szCs w:val="21"/>
-        </w:rPr>
-      </w:pPr>
-      <w:r>
-        <w:rPr>
-          <w:rFonts w:ascii="Courier New" w:hAnsi="Courier New" w:cs="Courier New"/>
-          <w:sz w:val="21"/>
-          <w:szCs w:val="21"/>
-        </w:rPr>
-        <w:t>7 lost/stolen vehicle tag/ decal,</w:t>
-      </w:r>
-    </w:p>
-    <w:p>
-      <w:pPr>
-        <w:rPr>
-          <w:rFonts w:ascii="Courier New" w:hAnsi="Courier New" w:cs="Courier New"/>
-          <w:sz w:val="21"/>
-          <w:szCs w:val="21"/>
-        </w:rPr>
-      </w:pPr>
-      <w:r>
-        <w:rPr>
-          <w:rFonts w:ascii="Courier New" w:hAnsi="Courier New" w:cs="Courier New"/>
-          <w:sz w:val="21"/>
-          <w:szCs w:val="21"/>
-        </w:rPr>
-        <w:t xml:space="preserve">10 </w:t>
-      </w:r>
-      <w:proofErr w:type="spellStart"/>
-      <w:r>
-        <w:rPr>
-          <w:rFonts w:ascii="Courier New" w:hAnsi="Courier New" w:cs="Courier New"/>
-          <w:sz w:val="21"/>
-          <w:szCs w:val="21"/>
-        </w:rPr>
-        <w:t>dcf</w:t>
-      </w:r>
-      <w:proofErr w:type="spellEnd"/>
-      <w:r>
-        <w:rPr>
-          <w:rFonts w:ascii="Courier New" w:hAnsi="Courier New" w:cs="Courier New"/>
-          <w:sz w:val="21"/>
-          <w:szCs w:val="21"/>
-        </w:rPr>
-        <w:t xml:space="preserve"> investigation,</w:t>
-      </w:r>
-    </w:p>
-    <w:p>
-      <w:pPr>
-        <w:rPr>
-          <w:rFonts w:ascii="Courier New" w:hAnsi="Courier New" w:cs="Courier New"/>
-          <w:sz w:val="21"/>
-          <w:szCs w:val="21"/>
-        </w:rPr>
-      </w:pPr>
-      <w:r>
-        <w:rPr>
-          <w:rFonts w:ascii="Courier New" w:hAnsi="Courier New" w:cs="Courier New"/>
-          <w:sz w:val="21"/>
-          <w:szCs w:val="21"/>
-        </w:rPr>
-        <w:t xml:space="preserve">19 drug </w:t>
-      </w:r>
-      <w:proofErr w:type="spellStart"/>
-      <w:r>
-        <w:rPr>
-          <w:rFonts w:ascii="Courier New" w:hAnsi="Courier New" w:cs="Courier New"/>
-          <w:sz w:val="21"/>
-          <w:szCs w:val="21"/>
-        </w:rPr>
-        <w:t>poss</w:t>
-      </w:r>
-      <w:proofErr w:type="spellEnd"/>
-      <w:r>
-        <w:rPr>
-          <w:rFonts w:ascii="Courier New" w:hAnsi="Courier New" w:cs="Courier New"/>
-          <w:sz w:val="21"/>
-          <w:szCs w:val="21"/>
-        </w:rPr>
-        <w:t xml:space="preserve"> of controlled substance, </w:t>
-      </w:r>
-    </w:p>
-    <w:p>
-      <w:pPr>
-        <w:rPr>
-          <w:rFonts w:ascii="Courier New" w:hAnsi="Courier New" w:cs="Courier New"/>
-          <w:sz w:val="21"/>
-          <w:szCs w:val="21"/>
-        </w:rPr>
-      </w:pPr>
-      <w:r>
-        <w:rPr>
-          <w:rFonts w:ascii="Courier New" w:hAnsi="Courier New" w:cs="Courier New"/>
-          <w:sz w:val="21"/>
-          <w:szCs w:val="21"/>
-        </w:rPr>
-        <w:t>24 information,</w:t>
-      </w:r>
-    </w:p>
-    <w:p>
-      <w:pPr>
-        <w:rPr>
-          <w:rFonts w:ascii="Courier New" w:hAnsi="Courier New" w:cs="Courier New"/>
-          <w:sz w:val="21"/>
-          <w:szCs w:val="21"/>
-        </w:rPr>
-      </w:pPr>
-      <w:r>
-        <w:rPr>
-          <w:rFonts w:ascii="Courier New" w:hAnsi="Courier New" w:cs="Courier New"/>
-          <w:sz w:val="21"/>
-          <w:szCs w:val="21"/>
-        </w:rPr>
-        <w:t xml:space="preserve">72 found contraband, </w:t>
-      </w:r>
-    </w:p>
-    <w:p>
-      <w:pPr>
-        <w:rPr>
-          <w:rFonts w:ascii="Courier New" w:hAnsi="Courier New" w:cs="Courier New"/>
-          <w:sz w:val="21"/>
-          <w:szCs w:val="21"/>
-        </w:rPr>
-      </w:pPr>
-      <w:r>
-        <w:rPr>
-          <w:rFonts w:ascii="Courier New" w:hAnsi="Courier New" w:cs="Courier New"/>
-          <w:sz w:val="21"/>
-          <w:szCs w:val="21"/>
-        </w:rPr>
-        <w:t xml:space="preserve">74 tow report </w:t>
-      </w:r>
-    </w:p>
-    <w:p>
-      <w:pPr>
-        <w:rPr>
-          <w:rFonts w:ascii="Courier New" w:hAnsi="Courier New" w:cs="Courier New"/>
-          <w:sz w:val="21"/>
-          <w:szCs w:val="21"/>
-        </w:rPr>
-      </w:pPr>
-      <w:r>
-        <w:rPr>
-          <w:rFonts w:ascii="Courier New" w:hAnsi="Courier New" w:cs="Courier New"/>
-          <w:sz w:val="21"/>
-          <w:szCs w:val="21"/>
-        </w:rPr>
-        <w:t xml:space="preserve">79 recovered stolen </w:t>
-      </w:r>
-      <w:proofErr w:type="spellStart"/>
-      <w:r>
-        <w:rPr>
-          <w:rFonts w:ascii="Courier New" w:hAnsi="Courier New" w:cs="Courier New"/>
-          <w:sz w:val="21"/>
-          <w:szCs w:val="21"/>
-        </w:rPr>
-        <w:t>veh</w:t>
-      </w:r>
-      <w:proofErr w:type="spellEnd"/>
-      <w:r>
-        <w:rPr>
-          <w:rFonts w:ascii="Courier New" w:hAnsi="Courier New" w:cs="Courier New"/>
-          <w:sz w:val="21"/>
-          <w:szCs w:val="21"/>
-        </w:rPr>
-        <w:t xml:space="preserve">, </w:t>
-      </w:r>
-    </w:p>
-    <w:p>
-      <w:pPr>
-        <w:rPr>
-          <w:rFonts w:ascii="Courier New" w:hAnsi="Courier New" w:cs="Courier New"/>
-          <w:sz w:val="21"/>
-          <w:szCs w:val="21"/>
-        </w:rPr>
-      </w:pPr>
-      <w:r>
-        <w:rPr>
-          <w:rFonts w:ascii="Courier New" w:hAnsi="Courier New" w:cs="Courier New"/>
-          <w:sz w:val="21"/>
-          <w:szCs w:val="21"/>
-        </w:rPr>
-        <w:t>115 stalking (simple),</w:t>
-      </w:r>
-    </w:p>
-    <w:p>
-      <w:pPr>
-        <w:rPr>
-          <w:rFonts w:ascii="Courier New" w:hAnsi="Courier New" w:cs="Courier New"/>
-          <w:sz w:val="21"/>
-          <w:szCs w:val="21"/>
-        </w:rPr>
-      </w:pPr>
-      <w:r>
-        <w:rPr>
-          <w:rFonts w:ascii="Courier New" w:hAnsi="Courier New" w:cs="Courier New"/>
-          <w:sz w:val="21"/>
-          <w:szCs w:val="21"/>
-        </w:rPr>
-        <w:t>136 found-returned,</w:t>
-      </w:r>
-    </w:p>
-    <w:p>
-      <w:pPr>
-        <w:rPr>
-          <w:rFonts w:ascii="Courier New" w:hAnsi="Courier New" w:cs="Courier New"/>
-          <w:sz w:val="21"/>
-          <w:szCs w:val="21"/>
-        </w:rPr>
-      </w:pPr>
-      <w:r>
-        <w:rPr>
-          <w:rFonts w:ascii="Courier New" w:hAnsi="Courier New" w:cs="Courier New"/>
-          <w:sz w:val="21"/>
-          <w:szCs w:val="21"/>
-        </w:rPr>
-        <w:t>192 seize tag</w:t>
-      </w:r>
-    </w:p>
-    <w:p>
-      <w:pPr>
-        <w:rPr>
-          <w:rFonts w:ascii="Courier New" w:hAnsi="Courier New" w:cs="Courier New"/>
-          <w:sz w:val="21"/>
-          <w:szCs w:val="21"/>
-        </w:rPr>
-      </w:pPr>
-      <w:r>
-        <w:rPr>
-          <w:rFonts w:ascii="Courier New" w:hAnsi="Courier New" w:cs="Courier New"/>
-          <w:sz w:val="21"/>
-          <w:szCs w:val="21"/>
-        </w:rPr>
-        <w:t xml:space="preserve">With the remaining unique incident </w:t>
-      </w:r>
-      <w:proofErr w:type="gramStart"/>
-      <w:r>
-        <w:rPr>
-          <w:rFonts w:ascii="Courier New" w:hAnsi="Courier New" w:cs="Courier New"/>
-          <w:sz w:val="21"/>
-          <w:szCs w:val="21"/>
-        </w:rPr>
-        <w:t>types</w:t>
-      </w:r>
-      <w:proofErr w:type="gramEnd"/>
-      <w:r>
-        <w:rPr>
-          <w:rFonts w:ascii="Courier New" w:hAnsi="Courier New" w:cs="Courier New"/>
-          <w:sz w:val="21"/>
-          <w:szCs w:val="21"/>
-        </w:rPr>
-        <w:t xml:space="preserve"> we decided to group them into the following categories: </w:t>
-      </w:r>
-    </w:p>
-    <w:p>
-      <w:pPr>
-        <w:rPr>
-          <w:rFonts w:ascii="Courier New" w:hAnsi="Courier New" w:cs="Courier New"/>
-          <w:sz w:val="21"/>
-          <w:szCs w:val="21"/>
-        </w:rPr>
-      </w:pPr>
-      <w:r>
-        <w:rPr>
-          <w:rFonts w:ascii="Courier New" w:hAnsi="Courier New" w:cs="Courier New"/>
-          <w:sz w:val="21"/>
-          <w:szCs w:val="21"/>
-        </w:rPr>
-        <w:t>Crime types: Drug, Alcohol, Assault, Battery, Fraud, Homicide, Theft, Suicide, Other</w:t>
-      </w:r>
-    </w:p>
-    <w:p>
-      <w:pPr>
-        <w:rPr>
-          <w:rFonts w:ascii="Courier New" w:hAnsi="Courier New" w:cs="Courier New"/>
-          <w:sz w:val="21"/>
-          <w:szCs w:val="21"/>
-        </w:rPr>
-      </w:pPr>
-    </w:p>
-    <w:p>
-      <w:pPr>
-        <w:pStyle w:val="ListParagraph"/>
-        <w:numPr>
-          <w:ilvl w:val="0"/>
-          <w:numId w:val="2"/>
-        </w:numPr>
-        <w:rPr>
-          <w:rFonts w:ascii="Courier New" w:hAnsi="Courier New" w:cs="Courier New"/>
-          <w:sz w:val="21"/>
-          <w:szCs w:val="21"/>
-        </w:rPr>
-      </w:pPr>
-      <w:r>
-        <w:rPr>
-          <w:rFonts w:ascii="Courier New" w:hAnsi="Courier New" w:cs="Courier New"/>
-          <w:sz w:val="21"/>
-          <w:szCs w:val="21"/>
-        </w:rPr>
-        <w:t>Mockup ML: (Lawrence)- an idea of the possible algorithms to create this automation</w:t>
-      </w:r>
-    </w:p>
-    <w:p>
-      <w:pPr>
-        <w:pStyle w:val="ListParagraph"/>
-        <w:rPr>
-          <w:rFonts w:ascii="Courier New" w:hAnsi="Courier New" w:cs="Courier New"/>
-          <w:sz w:val="21"/>
-          <w:szCs w:val="21"/>
-        </w:rPr>
-      </w:pPr>
-    </w:p>
-    <w:p>
-      <w:pPr>
-        <w:rPr>
-          <w:rFonts w:ascii="Courier New" w:hAnsi="Courier New" w:cs="Courier New"/>
-          <w:sz w:val="21"/>
-          <w:szCs w:val="21"/>
-        </w:rPr>
-      </w:pPr>
-      <w:r>
-        <w:rPr>
-          <w:rFonts w:ascii="Courier New" w:hAnsi="Courier New" w:cs="Courier New"/>
-          <w:sz w:val="21"/>
-          <w:szCs w:val="21"/>
-        </w:rPr>
-        <w:t xml:space="preserve">OTHER NOTES: </w:t>
-      </w:r>
-    </w:p>
-    <w:p>
-      <w:pPr>
-        <w:rPr>
-          <w:rFonts w:ascii="Courier New" w:hAnsi="Courier New" w:cs="Courier New"/>
-          <w:sz w:val="21"/>
-          <w:szCs w:val="21"/>
-        </w:rPr>
-      </w:pPr>
-      <w:r>
-        <w:rPr>
-          <w:rFonts w:ascii="Courier New" w:hAnsi="Courier New" w:cs="Courier New"/>
-          <w:sz w:val="21"/>
-          <w:szCs w:val="21"/>
-        </w:rPr>
-        <w:t xml:space="preserve">Finding if there is a strong relationship between the models.  The strength of the correlation then allows us to make an easier link for causation. Why might these things be correlated.  Machine learning is all predictive and doesn’t </w:t>
-      </w:r>
-      <w:proofErr w:type="gramStart"/>
-      <w:r>
-        <w:rPr>
-          <w:rFonts w:ascii="Courier New" w:hAnsi="Courier New" w:cs="Courier New"/>
-          <w:sz w:val="21"/>
-          <w:szCs w:val="21"/>
-        </w:rPr>
-        <w:t>actually understand</w:t>
-      </w:r>
-      <w:proofErr w:type="gramEnd"/>
-      <w:r>
-        <w:rPr>
-          <w:rFonts w:ascii="Courier New" w:hAnsi="Courier New" w:cs="Courier New"/>
-          <w:sz w:val="21"/>
-          <w:szCs w:val="21"/>
-        </w:rPr>
         <w:t xml:space="preserve">. </w:t>
       </w:r>
     </w:p>
@@ -918,30 +1329,31 @@
     </w:p>
     <w:p>
       <w:pPr>
-        <w:pStyle w:val="ListParagraph"/>
-        <w:ind w:left="1440"/>
-        <w:rPr>
-          <w:rFonts w:ascii="Courier New" w:hAnsi="Courier New" w:cs="Courier New"/>
-          <w:sz w:val="21"/>
-          <w:szCs w:val="21"/>
-        </w:rPr>
-      </w:pPr>
-    </w:p>
-    <w:p>
-      <w:pPr>
-        <w:pStyle w:val="PlainText"/>
-        <w:rPr>
-          <w:rFonts w:ascii="Courier New" w:hAnsi="Courier New" w:cs="Courier New"/>
-        </w:rPr>
-      </w:pPr>
-    </w:p>
-    <w:p>
-      <w:pPr>
-        <w:pStyle w:val="PlainText"/>
-        <w:rPr>
-          <w:rFonts w:ascii="Courier New" w:hAnsi="Courier New" w:cs="Courier New"/>
-        </w:rPr>
-      </w:pPr>
+        <w:rPr>
+          <w:rFonts w:ascii="Courier New" w:hAnsi="Courier New" w:cs="Courier New"/>
+          <w:sz w:val="21"/>
+          <w:szCs w:val="21"/>
+        </w:rPr>
+      </w:pPr>
+    </w:p>
+    <w:p>
+      <w:pPr>
+        <w:rPr>
+          <w:rFonts w:ascii="Courier New" w:hAnsi="Courier New" w:cs="Courier New"/>
+          <w:sz w:val="21"/>
+          <w:szCs w:val="21"/>
+        </w:rPr>
+      </w:pPr>
+    </w:p>
+    <w:p>
+      <w:hyperlink r:id="rId5" w:history="1">
+        <w:r>
+          <w:rPr>
+            <w:rStyle w:val="Hyperlink"/>
+          </w:rPr>
+          <w:t>https://docs.google.com/presentation/d/11eIVAccX1Z8nAHaC2epMZFV1IC3TIXff1RNx4FilYmQ/edit#slide=id.p</w:t>
+        </w:r>
+      </w:hyperlink>
     </w:p>
     <w:p/>
     <w:sectPr>
@@ -1746,6 +2158,29 @@
       <w:szCs w:val="21"/>
     </w:rPr>
   </w:style>
+  <w:style w:type="character" w:styleId="Hyperlink">
+    <w:name w:val="Hyperlink"/>
+    <w:basedOn w:val="DefaultParagraphFont"/>
+    <w:uiPriority w:val="99"/>
+    <w:unhideWhenUsed/>
+    <w:rsid w:val="00416706"/>
+    <w:rPr>
+      <w:color w:val="0563C1" w:themeColor="hyperlink"/>
+      <w:u w:val="single"/>
+    </w:rPr>
+  </w:style>
+  <w:style w:type="character" w:styleId="UnresolvedMention">
+    <w:name w:val="Unresolved Mention"/>
+    <w:basedOn w:val="DefaultParagraphFont"/>
+    <w:uiPriority w:val="99"/>
+    <w:semiHidden/>
+    <w:unhideWhenUsed/>
+    <w:rsid w:val="00416706"/>
+    <w:rPr>
+      <w:color w:val="605E5C"/>
+      <w:shd w:val="clear" w:color="auto" w:fill="E1DFDD"/>
+    </w:rPr>
+  </w:style>
 </w:styles>
 </file>
 

</xml_diff>